<commit_message>
Change to Front End
</commit_message>
<xml_diff>
--- a/dist/media/Ansel Colvin Resume.docx
+++ b/dist/media/Ansel Colvin Resume.docx
@@ -61,7 +61,7 @@
           <w:sz w:val="20"/>
           <w:szCs w:val="20"/>
         </w:rPr>
-        <w:t>Front-e</w:t>
+        <w:t>Front E</w:t>
       </w:r>
       <w:r>
         <w:rPr>
@@ -236,7 +236,6 @@
         </w:rPr>
         <w:t>linkedin.com/in/</w:t>
       </w:r>
-      <w:proofErr w:type="spellStart"/>
       <w:r>
         <w:rPr>
           <w:rFonts w:ascii="Liberation Sans" w:hAnsi="Liberation Sans"/>
@@ -245,7 +244,6 @@
         </w:rPr>
         <w:t>anselcolvin</w:t>
       </w:r>
-      <w:proofErr w:type="spellEnd"/>
     </w:p>
     <w:p>
       <w:pPr>
@@ -430,7 +428,6 @@
                     </w:rPr>
                     <w:t xml:space="preserve">- </w:t>
                   </w:r>
-                  <w:proofErr w:type="spellStart"/>
                   <w:r>
                     <w:rPr>
                       <w:rFonts w:ascii="Liberation Sans" w:hAnsi="Liberation Sans"/>
@@ -439,7 +436,6 @@
                     </w:rPr>
                     <w:t>VueJS</w:t>
                   </w:r>
-                  <w:proofErr w:type="spellEnd"/>
                 </w:p>
               </w:tc>
               <w:tc>
@@ -486,25 +482,7 @@
                       <w:sz w:val="20"/>
                       <w:szCs w:val="20"/>
                     </w:rPr>
-                    <w:t xml:space="preserve">- </w:t>
-                  </w:r>
-                  <w:proofErr w:type="spellStart"/>
-                  <w:r>
-                    <w:rPr>
-                      <w:rFonts w:ascii="Liberation Sans" w:hAnsi="Liberation Sans"/>
-                      <w:sz w:val="20"/>
-                      <w:szCs w:val="20"/>
-                    </w:rPr>
-                    <w:t>Javascript</w:t>
-                  </w:r>
-                  <w:proofErr w:type="spellEnd"/>
-                  <w:r>
-                    <w:rPr>
-                      <w:rFonts w:ascii="Liberation Sans" w:hAnsi="Liberation Sans"/>
-                      <w:sz w:val="20"/>
-                      <w:szCs w:val="20"/>
-                    </w:rPr>
-                    <w:t xml:space="preserve"> and jQuery</w:t>
+                    <w:t>- Javascript and jQuery</w:t>
                   </w:r>
                 </w:p>
               </w:tc>
@@ -693,23 +671,13 @@
                     </w:rPr>
                     <w:t xml:space="preserve">- </w:t>
                   </w:r>
-                  <w:proofErr w:type="spellStart"/>
                   <w:r>
                     <w:rPr>
                       <w:rFonts w:ascii="Liberation Sans" w:hAnsi="Liberation Sans"/>
                       <w:sz w:val="20"/>
                       <w:szCs w:val="20"/>
                     </w:rPr>
-                    <w:t>Git</w:t>
-                  </w:r>
-                  <w:proofErr w:type="spellEnd"/>
-                  <w:r>
-                    <w:rPr>
-                      <w:rFonts w:ascii="Liberation Sans" w:hAnsi="Liberation Sans"/>
-                      <w:sz w:val="20"/>
-                      <w:szCs w:val="20"/>
-                    </w:rPr>
-                    <w:t xml:space="preserve"> &amp; Remote Repos</w:t>
+                    <w:t>Git &amp; Remote Repos</w:t>
                   </w:r>
                 </w:p>
               </w:tc>
@@ -899,25 +867,7 @@
                       <w:sz w:val="20"/>
                       <w:szCs w:val="20"/>
                     </w:rPr>
-                    <w:t xml:space="preserve">- </w:t>
-                  </w:r>
-                  <w:proofErr w:type="spellStart"/>
-                  <w:r>
-                    <w:rPr>
-                      <w:rFonts w:ascii="Liberation Sans" w:hAnsi="Liberation Sans"/>
-                      <w:sz w:val="20"/>
-                      <w:szCs w:val="20"/>
-                    </w:rPr>
-                    <w:t>nginx</w:t>
-                  </w:r>
-                  <w:proofErr w:type="spellEnd"/>
-                  <w:r>
-                    <w:rPr>
-                      <w:rFonts w:ascii="Liberation Sans" w:hAnsi="Liberation Sans"/>
-                      <w:sz w:val="20"/>
-                      <w:szCs w:val="20"/>
-                    </w:rPr>
-                    <w:t xml:space="preserve"> and Apache</w:t>
+                    <w:t>- nginx and Apache</w:t>
                   </w:r>
                 </w:p>
               </w:tc>
@@ -1118,97 +1068,96 @@
                 <w:szCs w:val="20"/>
               </w:rPr>
             </w:pPr>
-            <w:proofErr w:type="spellStart"/>
             <w:r>
               <w:rPr>
                 <w:rFonts w:ascii="Liberation Sans" w:hAnsi="Liberation Sans"/>
                 <w:b/>
                 <w:bCs/>
               </w:rPr>
-              <w:t>Defakto</w:t>
-            </w:r>
-            <w:proofErr w:type="spellEnd"/>
-            <w:r>
+              <w:t>Defakto Group</w:t>
+            </w:r>
+            <w:r>
+              <w:rPr>
+                <w:rFonts w:ascii="Liberation Sans" w:hAnsi="Liberation Sans"/>
+                <w:bCs/>
+              </w:rPr>
+              <w:t xml:space="preserve"> </w:t>
+            </w:r>
+            <w:r>
+              <w:rPr>
+                <w:rFonts w:ascii="Liberation Sans" w:hAnsi="Liberation Sans"/>
+                <w:bCs/>
+                <w:sz w:val="20"/>
+                <w:szCs w:val="20"/>
+              </w:rPr>
+              <w:t>– Dallas, TX</w:t>
+            </w:r>
+            <w:r>
+              <w:rPr>
+                <w:rFonts w:ascii="Liberation Sans" w:hAnsi="Liberation Sans"/>
+                <w:bCs/>
+                <w:sz w:val="20"/>
+                <w:szCs w:val="20"/>
+              </w:rPr>
+              <w:t xml:space="preserve">                                           </w:t>
+            </w:r>
+            <w:r>
+              <w:rPr>
+                <w:rFonts w:ascii="Liberation Sans" w:hAnsi="Liberation Sans"/>
+                <w:bCs/>
+                <w:sz w:val="20"/>
+                <w:szCs w:val="20"/>
+              </w:rPr>
+              <w:t xml:space="preserve">            </w:t>
+            </w:r>
+            <w:r>
+              <w:rPr>
+                <w:rFonts w:ascii="Liberation Sans" w:hAnsi="Liberation Sans"/>
+                <w:bCs/>
+                <w:sz w:val="20"/>
+                <w:szCs w:val="20"/>
+              </w:rPr>
+              <w:t xml:space="preserve">                                        </w:t>
+            </w:r>
+            <w:r>
+              <w:rPr>
+                <w:rFonts w:ascii="Liberation Sans" w:hAnsi="Liberation Sans"/>
+                <w:bCs/>
+                <w:sz w:val="20"/>
+                <w:szCs w:val="20"/>
+              </w:rPr>
+              <w:t xml:space="preserve">December 2016 </w:t>
+            </w:r>
+            <w:r>
+              <w:rPr>
+                <w:rFonts w:ascii="Liberation Sans" w:hAnsi="Liberation Sans"/>
+                <w:sz w:val="20"/>
+                <w:szCs w:val="20"/>
+              </w:rPr>
+              <w:t>–</w:t>
+            </w:r>
+            <w:r>
+              <w:rPr>
+                <w:rFonts w:ascii="Liberation Sans" w:hAnsi="Liberation Sans"/>
+                <w:bCs/>
+                <w:sz w:val="20"/>
+                <w:szCs w:val="20"/>
+              </w:rPr>
+              <w:t xml:space="preserve"> Present</w:t>
+            </w:r>
+          </w:p>
+          <w:p>
+            <w:pPr>
+              <w:pStyle w:val="TableContents"/>
               <w:rPr>
                 <w:rFonts w:ascii="Liberation Sans" w:hAnsi="Liberation Sans"/>
                 <w:b/>
                 <w:bCs/>
-              </w:rPr>
-              <w:t xml:space="preserve"> Group</w:t>
-            </w:r>
-            <w:r>
-              <w:rPr>
-                <w:rFonts w:ascii="Liberation Sans" w:hAnsi="Liberation Sans"/>
-                <w:bCs/>
-              </w:rPr>
-              <w:t xml:space="preserve"> </w:t>
-            </w:r>
-            <w:r>
-              <w:rPr>
-                <w:rFonts w:ascii="Liberation Sans" w:hAnsi="Liberation Sans"/>
-                <w:bCs/>
-                <w:sz w:val="20"/>
-                <w:szCs w:val="20"/>
-              </w:rPr>
-              <w:t>– Dallas, TX</w:t>
-            </w:r>
-            <w:r>
-              <w:rPr>
-                <w:rFonts w:ascii="Liberation Sans" w:hAnsi="Liberation Sans"/>
-                <w:bCs/>
-                <w:sz w:val="20"/>
-                <w:szCs w:val="20"/>
-              </w:rPr>
-              <w:t xml:space="preserve">                                           </w:t>
-            </w:r>
-            <w:r>
-              <w:rPr>
-                <w:rFonts w:ascii="Liberation Sans" w:hAnsi="Liberation Sans"/>
-                <w:bCs/>
-                <w:sz w:val="20"/>
-                <w:szCs w:val="20"/>
-              </w:rPr>
-              <w:t xml:space="preserve">            </w:t>
-            </w:r>
-            <w:r>
-              <w:rPr>
-                <w:rFonts w:ascii="Liberation Sans" w:hAnsi="Liberation Sans"/>
-                <w:bCs/>
-                <w:sz w:val="20"/>
-                <w:szCs w:val="20"/>
-              </w:rPr>
-              <w:t xml:space="preserve">                                        </w:t>
-            </w:r>
-            <w:r>
-              <w:rPr>
-                <w:rFonts w:ascii="Liberation Sans" w:hAnsi="Liberation Sans"/>
-                <w:bCs/>
-                <w:sz w:val="20"/>
-                <w:szCs w:val="20"/>
-              </w:rPr>
-              <w:t xml:space="preserve">December 2016 </w:t>
-            </w:r>
-            <w:r>
-              <w:rPr>
-                <w:rFonts w:ascii="Liberation Sans" w:hAnsi="Liberation Sans"/>
-                <w:sz w:val="20"/>
-                <w:szCs w:val="20"/>
-              </w:rPr>
-              <w:t>–</w:t>
-            </w:r>
-            <w:r>
-              <w:rPr>
-                <w:rFonts w:ascii="Liberation Sans" w:hAnsi="Liberation Sans"/>
-                <w:bCs/>
-                <w:sz w:val="20"/>
-                <w:szCs w:val="20"/>
-              </w:rPr>
-              <w:t xml:space="preserve"> Present</w:t>
-            </w:r>
-          </w:p>
-          <w:p>
-            <w:pPr>
-              <w:pStyle w:val="TableContents"/>
+                <w:sz w:val="20"/>
+                <w:szCs w:val="20"/>
+              </w:rPr>
+            </w:pPr>
+            <w:r>
               <w:rPr>
                 <w:rFonts w:ascii="Liberation Sans" w:hAnsi="Liberation Sans"/>
                 <w:b/>
@@ -1216,9 +1165,8 @@
                 <w:sz w:val="20"/>
                 <w:szCs w:val="20"/>
               </w:rPr>
-            </w:pPr>
-            <w:bookmarkStart w:id="0" w:name="_GoBack"/>
-            <w:bookmarkEnd w:id="0"/>
+              <w:t>Front E</w:t>
+            </w:r>
             <w:r>
               <w:rPr>
                 <w:rFonts w:ascii="Liberation Sans" w:hAnsi="Liberation Sans"/>
@@ -1227,7 +1175,7 @@
                 <w:sz w:val="20"/>
                 <w:szCs w:val="20"/>
               </w:rPr>
-              <w:t>Front-end Developer</w:t>
+              <w:t>nd Developer</w:t>
             </w:r>
           </w:p>
           <w:p>
@@ -1435,25 +1383,14 @@
               </w:rPr>
               <w:t xml:space="preserve">w/ </w:t>
             </w:r>
-            <w:proofErr w:type="spellStart"/>
-            <w:r>
-              <w:rPr>
-                <w:rFonts w:ascii="Liberation Sans" w:hAnsi="Liberation Sans"/>
-                <w:bCs/>
-                <w:sz w:val="20"/>
-                <w:szCs w:val="20"/>
-              </w:rPr>
-              <w:t>Axelon</w:t>
-            </w:r>
-            <w:proofErr w:type="spellEnd"/>
-            <w:r>
-              <w:rPr>
-                <w:rFonts w:ascii="Liberation Sans" w:hAnsi="Liberation Sans"/>
-                <w:bCs/>
-                <w:sz w:val="20"/>
-                <w:szCs w:val="20"/>
-              </w:rPr>
-              <w:t xml:space="preserve"> Services Corporation</w:t>
+            <w:r>
+              <w:rPr>
+                <w:rFonts w:ascii="Liberation Sans" w:hAnsi="Liberation Sans"/>
+                <w:bCs/>
+                <w:sz w:val="20"/>
+                <w:szCs w:val="20"/>
+              </w:rPr>
+              <w:t>Axelon Services Corporation</w:t>
             </w:r>
             <w:r>
               <w:rPr>
@@ -1589,7 +1526,7 @@
                 <w:sz w:val="20"/>
                 <w:szCs w:val="20"/>
               </w:rPr>
-              <w:t>Front-e</w:t>
+              <w:t>Front E</w:t>
             </w:r>
             <w:r>
               <w:rPr>
@@ -1754,27 +1691,7 @@
                 <w:sz w:val="20"/>
                 <w:szCs w:val="20"/>
               </w:rPr>
-              <w:t xml:space="preserve">w/ </w:t>
-            </w:r>
-            <w:proofErr w:type="spellStart"/>
-            <w:r>
-              <w:rPr>
-                <w:rFonts w:ascii="Liberation Sans" w:hAnsi="Liberation Sans"/>
-                <w:bCs/>
-                <w:sz w:val="20"/>
-                <w:szCs w:val="20"/>
-              </w:rPr>
-              <w:t>Defakto</w:t>
-            </w:r>
-            <w:proofErr w:type="spellEnd"/>
-            <w:r>
-              <w:rPr>
-                <w:rFonts w:ascii="Liberation Sans" w:hAnsi="Liberation Sans"/>
-                <w:bCs/>
-                <w:sz w:val="20"/>
-                <w:szCs w:val="20"/>
-              </w:rPr>
-              <w:t xml:space="preserve"> Group</w:t>
+              <w:t>w/ Defakto Group</w:t>
             </w:r>
             <w:r>
               <w:rPr>
@@ -1821,8 +1738,10 @@
                 <w:sz w:val="20"/>
                 <w:szCs w:val="20"/>
               </w:rPr>
-              <w:t>Front-e</w:t>
-            </w:r>
+              <w:t>Front E</w:t>
+            </w:r>
+            <w:bookmarkStart w:id="0" w:name="_GoBack"/>
+            <w:bookmarkEnd w:id="0"/>
             <w:r>
               <w:rPr>
                 <w:rFonts w:ascii="Liberation Sans" w:hAnsi="Liberation Sans"/>
@@ -1965,53 +1884,25 @@
                 <w:sz w:val="18"/>
                 <w:szCs w:val="20"/>
               </w:rPr>
-              <w:t xml:space="preserve"> </w:t>
-            </w:r>
-            <w:proofErr w:type="gramStart"/>
-            <w:r>
-              <w:rPr>
-                <w:rFonts w:ascii="Liberation Sans" w:hAnsi="Liberation Sans"/>
-                <w:sz w:val="18"/>
-                <w:szCs w:val="20"/>
-              </w:rPr>
-              <w:t>on a daily basis</w:t>
-            </w:r>
-            <w:proofErr w:type="gramEnd"/>
-          </w:p>
-          <w:p>
-            <w:pPr>
-              <w:pStyle w:val="TableContents"/>
-              <w:rPr>
-                <w:rFonts w:ascii="Liberation Sans" w:hAnsi="Liberation Sans"/>
-                <w:sz w:val="18"/>
-                <w:szCs w:val="20"/>
-              </w:rPr>
-            </w:pPr>
-            <w:r>
-              <w:rPr>
-                <w:rFonts w:ascii="Liberation Sans" w:hAnsi="Liberation Sans"/>
-                <w:sz w:val="18"/>
-                <w:szCs w:val="20"/>
-              </w:rPr>
-              <w:t xml:space="preserve">- Responded to requirements through available components when possible, else coding HTML, CSS, and </w:t>
-            </w:r>
-            <w:proofErr w:type="spellStart"/>
-            <w:r>
-              <w:rPr>
-                <w:rFonts w:ascii="Liberation Sans" w:hAnsi="Liberation Sans"/>
-                <w:sz w:val="18"/>
-                <w:szCs w:val="20"/>
-              </w:rPr>
-              <w:t>Javascript</w:t>
-            </w:r>
-            <w:proofErr w:type="spellEnd"/>
-            <w:r>
-              <w:rPr>
-                <w:rFonts w:ascii="Liberation Sans" w:hAnsi="Liberation Sans"/>
-                <w:sz w:val="18"/>
-                <w:szCs w:val="20"/>
-              </w:rPr>
-              <w:t xml:space="preserve"> solutions</w:t>
+              <w:t xml:space="preserve"> on a daily basis</w:t>
+            </w:r>
+          </w:p>
+          <w:p>
+            <w:pPr>
+              <w:pStyle w:val="TableContents"/>
+              <w:rPr>
+                <w:rFonts w:ascii="Liberation Sans" w:hAnsi="Liberation Sans"/>
+                <w:sz w:val="18"/>
+                <w:szCs w:val="20"/>
+              </w:rPr>
+            </w:pPr>
+            <w:r>
+              <w:rPr>
+                <w:rFonts w:ascii="Liberation Sans" w:hAnsi="Liberation Sans"/>
+                <w:sz w:val="18"/>
+                <w:szCs w:val="20"/>
+              </w:rPr>
+              <w:t>- Responded to requirements through available components when possible, else coding HTML, CSS, and Javascript solutions</w:t>
             </w:r>
           </w:p>
           <w:p>
@@ -2219,25 +2110,7 @@
                 <w:sz w:val="18"/>
                 <w:szCs w:val="18"/>
               </w:rPr>
-              <w:t xml:space="preserve">- Coordinated tickets through </w:t>
-            </w:r>
-            <w:proofErr w:type="spellStart"/>
-            <w:r>
-              <w:rPr>
-                <w:rFonts w:ascii="Liberation Sans" w:hAnsi="Liberation Sans"/>
-                <w:sz w:val="18"/>
-                <w:szCs w:val="18"/>
-              </w:rPr>
-              <w:t>Podio</w:t>
-            </w:r>
-            <w:proofErr w:type="spellEnd"/>
-            <w:r>
-              <w:rPr>
-                <w:rFonts w:ascii="Liberation Sans" w:hAnsi="Liberation Sans"/>
-                <w:sz w:val="18"/>
-                <w:szCs w:val="18"/>
-              </w:rPr>
-              <w:t>, JIRA, and Basecamp to track issues and communicate between stakeholders</w:t>
+              <w:t>- Coordinated tickets through Podio, JIRA, and Basecamp to track issues and communicate between stakeholders</w:t>
             </w:r>
           </w:p>
           <w:p>
@@ -3722,7 +3595,7 @@
 </file>
 
 <file path=customXml/itemProps1.xml><?xml version="1.0" encoding="utf-8"?>
-<ds:datastoreItem xmlns:ds="http://schemas.openxmlformats.org/officeDocument/2006/customXml" ds:itemID="{89D7DC76-8B7C-0048-9BEE-5F921A705A57}">
+<ds:datastoreItem xmlns:ds="http://schemas.openxmlformats.org/officeDocument/2006/customXml" ds:itemID="{989D5417-7962-B84C-B103-D74DA22B5AAC}">
   <ds:schemaRefs>
     <ds:schemaRef ds:uri="http://schemas.openxmlformats.org/officeDocument/2006/bibliography"/>
   </ds:schemaRefs>

</xml_diff>